<commit_message>
Added screenshot of modular testing
</commit_message>
<xml_diff>
--- a/Complex Game Systems Brief.docx
+++ b/Complex Game Systems Brief.docx
@@ -68,6 +68,9 @@
     </w:p>
     <w:p>
       <w:r>
+        <w:rPr>
+          <w:noProof/>
+        </w:rPr>
         <w:drawing>
           <wp:inline distT="0" distB="0" distL="0" distR="0" wp14:anchorId="083952D2" wp14:editId="1A2AFB2A">
             <wp:extent cx="2524477" cy="1019317"/>
@@ -168,6 +171,9 @@
     </w:p>
     <w:p>
       <w:r>
+        <w:rPr>
+          <w:noProof/>
+        </w:rPr>
         <w:lastRenderedPageBreak/>
         <w:drawing>
           <wp:inline distT="0" distB="0" distL="0" distR="0" wp14:anchorId="79C49121" wp14:editId="0500A7BD">
@@ -220,6 +226,9 @@
     <w:p/>
     <w:p>
       <w:r>
+        <w:rPr>
+          <w:noProof/>
+        </w:rPr>
         <w:drawing>
           <wp:inline distT="0" distB="0" distL="0" distR="0" wp14:anchorId="5C88500C" wp14:editId="512704FE">
             <wp:extent cx="5731510" cy="2629535"/>
@@ -267,6 +276,9 @@
     </w:p>
     <w:p>
       <w:r>
+        <w:rPr>
+          <w:noProof/>
+        </w:rPr>
         <w:drawing>
           <wp:inline distT="0" distB="0" distL="0" distR="0" wp14:anchorId="55832BFF" wp14:editId="625EE949">
             <wp:extent cx="4232807" cy="2419350"/>
@@ -384,6 +396,9 @@
     </w:p>
     <w:p>
       <w:r>
+        <w:rPr>
+          <w:noProof/>
+        </w:rPr>
         <w:drawing>
           <wp:inline distT="0" distB="0" distL="0" distR="0" wp14:anchorId="12C16BE5" wp14:editId="2154F7E6">
             <wp:extent cx="4286848" cy="3057952"/>
@@ -421,7 +436,23 @@
         </w:drawing>
       </w:r>
     </w:p>
-    <w:p/>
+    <w:p>
+      <w:r>
+        <w:t xml:space="preserve">The above image is an early prototyping of this system. Currently it is very unreliable, and the connections </w:t>
+      </w:r>
+      <w:r>
+        <w:t>cannot</w:t>
+      </w:r>
+      <w:r>
+        <w:t xml:space="preserve"> currently be </w:t>
+      </w:r>
+      <w:r>
+        <w:t>set,</w:t>
+      </w:r>
+      <w:r>
+        <w:t xml:space="preserve"> or an object composition cycle warning will come up. These connections need to be created not in runtime for this to work</w:t>
+      </w:r>
+    </w:p>
     <w:p>
       <w:r>
         <w:t xml:space="preserve">To make this modular, many of the variables must be freely set in the inspector. To do this, the </w:t>
@@ -538,6 +569,7 @@
       </w:pPr>
       <w:proofErr w:type="spellStart"/>
       <w:r>
+        <w:lastRenderedPageBreak/>
         <w:t>Mallawaarachchi</w:t>
       </w:r>
       <w:proofErr w:type="spellEnd"/>
@@ -562,11 +594,7 @@
         <w:t>Medium</w:t>
       </w:r>
       <w:r>
-        <w:t xml:space="preserve">. Towards Data Science. Available at: </w:t>
-      </w:r>
-      <w:r>
-        <w:lastRenderedPageBreak/>
-        <w:t xml:space="preserve">https://towardsdatascience.com/introduction-to-genetic-algorithms-including-example-code-e396e98d8bf3 (Accessed: May 2, 2023). </w:t>
+        <w:t xml:space="preserve">. Towards Data Science. Available at: https://towardsdatascience.com/introduction-to-genetic-algorithms-including-example-code-e396e98d8bf3 (Accessed: May 2, 2023). </w:t>
       </w:r>
     </w:p>
     <w:p>
@@ -1382,23 +1410,6 @@
 </file>
 
 <file path=customXml/item1.xml><?xml version="1.0" encoding="utf-8"?>
-<p:properties xmlns:p="http://schemas.microsoft.com/office/2006/metadata/properties" xmlns:xsi="http://www.w3.org/2001/XMLSchema-instance" xmlns:pc="http://schemas.microsoft.com/office/infopath/2007/PartnerControls">
-  <documentManagement>
-    <_activity xmlns="1ecb99f3-6e8c-4eec-a832-fd33defea61d" xsi:nil="true"/>
-  </documentManagement>
-</p:properties>
-</file>
-
-<file path=customXml/item2.xml><?xml version="1.0" encoding="utf-8"?>
-<?mso-contentType ?>
-<FormTemplates xmlns="http://schemas.microsoft.com/sharepoint/v3/contenttype/forms">
-  <Display>DocumentLibraryForm</Display>
-  <Edit>DocumentLibraryForm</Edit>
-  <New>DocumentLibraryForm</New>
-</FormTemplates>
-</file>
-
-<file path=customXml/item3.xml><?xml version="1.0" encoding="utf-8"?>
 <ct:contentTypeSchema xmlns:ct="http://schemas.microsoft.com/office/2006/metadata/contentType" xmlns:ma="http://schemas.microsoft.com/office/2006/metadata/properties/metaAttributes" ct:_="" ma:_="" ma:contentTypeName="Document" ma:contentTypeID="0x01010032C5881E86672A459BE9EAED81FC9A63" ma:contentTypeVersion="9" ma:contentTypeDescription="Create a new document." ma:contentTypeScope="" ma:versionID="f22e17d544f5866a2a371a21fcba3ce5">
   <xsd:schema xmlns:xsd="http://www.w3.org/2001/XMLSchema" xmlns:xs="http://www.w3.org/2001/XMLSchema" xmlns:p="http://schemas.microsoft.com/office/2006/metadata/properties" xmlns:ns3="9baeee4a-f8f1-49c2-9852-2d1169e5e769" xmlns:ns4="1ecb99f3-6e8c-4eec-a832-fd33defea61d" targetNamespace="http://schemas.microsoft.com/office/2006/metadata/properties" ma:root="true" ma:fieldsID="8f6e4c4a09eb0395d16bf6ca0365f965" ns3:_="" ns4:_="">
     <xsd:import namespace="9baeee4a-f8f1-49c2-9852-2d1169e5e769"/>
@@ -1595,25 +1606,24 @@
 </ct:contentTypeSchema>
 </file>
 
-<file path=customXml/itemProps1.xml><?xml version="1.0" encoding="utf-8"?>
-<ds:datastoreItem xmlns:ds="http://schemas.openxmlformats.org/officeDocument/2006/customXml" ds:itemID="{49300386-826F-4BBD-8ED6-E4DBE0CC9254}">
-  <ds:schemaRefs>
-    <ds:schemaRef ds:uri="http://schemas.microsoft.com/office/2006/metadata/properties"/>
-    <ds:schemaRef ds:uri="http://schemas.microsoft.com/office/infopath/2007/PartnerControls"/>
-    <ds:schemaRef ds:uri="1ecb99f3-6e8c-4eec-a832-fd33defea61d"/>
-  </ds:schemaRefs>
-</ds:datastoreItem>
+<file path=customXml/item2.xml><?xml version="1.0" encoding="utf-8"?>
+<?mso-contentType ?>
+<FormTemplates xmlns="http://schemas.microsoft.com/sharepoint/v3/contenttype/forms">
+  <Display>DocumentLibraryForm</Display>
+  <Edit>DocumentLibraryForm</Edit>
+  <New>DocumentLibraryForm</New>
+</FormTemplates>
 </file>
 
-<file path=customXml/itemProps2.xml><?xml version="1.0" encoding="utf-8"?>
-<ds:datastoreItem xmlns:ds="http://schemas.openxmlformats.org/officeDocument/2006/customXml" ds:itemID="{0F49A79F-69A1-488F-9A75-F4126D3625D3}">
-  <ds:schemaRefs>
-    <ds:schemaRef ds:uri="http://schemas.microsoft.com/sharepoint/v3/contenttype/forms"/>
-  </ds:schemaRefs>
-</ds:datastoreItem>
+<file path=customXml/item3.xml><?xml version="1.0" encoding="utf-8"?>
+<p:properties xmlns:p="http://schemas.microsoft.com/office/2006/metadata/properties" xmlns:xsi="http://www.w3.org/2001/XMLSchema-instance" xmlns:pc="http://schemas.microsoft.com/office/infopath/2007/PartnerControls">
+  <documentManagement>
+    <_activity xmlns="1ecb99f3-6e8c-4eec-a832-fd33defea61d" xsi:nil="true"/>
+  </documentManagement>
+</p:properties>
 </file>
 
-<file path=customXml/itemProps3.xml><?xml version="1.0" encoding="utf-8"?>
+<file path=customXml/itemProps1.xml><?xml version="1.0" encoding="utf-8"?>
 <ds:datastoreItem xmlns:ds="http://schemas.openxmlformats.org/officeDocument/2006/customXml" ds:itemID="{D1132A84-59C0-47AE-9689-9045D4B57F1E}">
   <ds:schemaRefs>
     <ds:schemaRef ds:uri="http://schemas.microsoft.com/office/2006/metadata/contentType"/>
@@ -1630,4 +1640,22 @@
     <ds:schemaRef ds:uri="http://schemas.microsoft.com/internal/obd"/>
   </ds:schemaRefs>
 </ds:datastoreItem>
+</file>
+
+<file path=customXml/itemProps2.xml><?xml version="1.0" encoding="utf-8"?>
+<ds:datastoreItem xmlns:ds="http://schemas.openxmlformats.org/officeDocument/2006/customXml" ds:itemID="{0F49A79F-69A1-488F-9A75-F4126D3625D3}">
+  <ds:schemaRefs>
+    <ds:schemaRef ds:uri="http://schemas.microsoft.com/sharepoint/v3/contenttype/forms"/>
+  </ds:schemaRefs>
+</ds:datastoreItem>
+</file>
+
+<file path=customXml/itemProps3.xml><?xml version="1.0" encoding="utf-8"?>
+<ds:datastoreItem xmlns:ds="http://schemas.openxmlformats.org/officeDocument/2006/customXml" ds:itemID="{49300386-826F-4BBD-8ED6-E4DBE0CC9254}">
+  <ds:schemaRefs>
+    <ds:schemaRef ds:uri="http://schemas.microsoft.com/office/2006/metadata/properties"/>
+    <ds:schemaRef ds:uri="http://schemas.microsoft.com/office/infopath/2007/PartnerControls"/>
+    <ds:schemaRef ds:uri="1ecb99f3-6e8c-4eec-a832-fd33defea61d"/>
+  </ds:schemaRefs>
+</ds:datastoreItem>
 </file>
</xml_diff>

<commit_message>
Added skeleton for network, neuron and connection
</commit_message>
<xml_diff>
--- a/Complex Game Systems Brief.docx
+++ b/Complex Game Systems Brief.docx
@@ -1,6 +1,6 @@
 
 <file path=word/document.xml><?xml version="1.0" encoding="utf-8"?>
-<w:document xmlns:wpc="http://schemas.microsoft.com/office/word/2010/wordprocessingCanvas" xmlns:cx="http://schemas.microsoft.com/office/drawing/2014/chartex" xmlns:cx1="http://schemas.microsoft.com/office/drawing/2015/9/8/chartex" xmlns:cx2="http://schemas.microsoft.com/office/drawing/2015/10/21/chartex" xmlns:cx3="http://schemas.microsoft.com/office/drawing/2016/5/9/chartex" xmlns:cx4="http://schemas.microsoft.com/office/drawing/2016/5/10/chartex" xmlns:cx5="http://schemas.microsoft.com/office/drawing/2016/5/11/chartex" xmlns:cx6="http://schemas.microsoft.com/office/drawing/2016/5/12/chartex" xmlns:cx7="http://schemas.microsoft.com/office/drawing/2016/5/13/chartex" xmlns:cx8="http://schemas.microsoft.com/office/drawing/2016/5/14/chartex" xmlns:mc="http://schemas.openxmlformats.org/markup-compatibility/2006" xmlns:aink="http://schemas.microsoft.com/office/drawing/2016/ink" xmlns:am3d="http://schemas.microsoft.com/office/drawing/2017/model3d" xmlns:o="urn:schemas-microsoft-com:office:office" xmlns:oel="http://schemas.microsoft.com/office/2019/extlst" xmlns:r="http://schemas.openxmlformats.org/officeDocument/2006/relationships" xmlns:m="http://schemas.openxmlformats.org/officeDocument/2006/math" xmlns:v="urn:schemas-microsoft-com:vml" xmlns:wp14="http://schemas.microsoft.com/office/word/2010/wordprocessingDrawing" xmlns:wp="http://schemas.openxmlformats.org/drawingml/2006/wordprocessingDrawing" xmlns:w10="urn:schemas-microsoft-com:office:word" xmlns:w="http://schemas.openxmlformats.org/wordprocessingml/2006/main" xmlns:w14="http://schemas.microsoft.com/office/word/2010/wordml" xmlns:w15="http://schemas.microsoft.com/office/word/2012/wordml" xmlns:w16cex="http://schemas.microsoft.com/office/word/2018/wordml/cex" xmlns:w16cid="http://schemas.microsoft.com/office/word/2016/wordml/cid" xmlns:w16="http://schemas.microsoft.com/office/word/2018/wordml" xmlns:w16sdtdh="http://schemas.microsoft.com/office/word/2020/wordml/sdtdatahash" xmlns:w16se="http://schemas.microsoft.com/office/word/2015/wordml/symex" xmlns:wpg="http://schemas.microsoft.com/office/word/2010/wordprocessingGroup" xmlns:wpi="http://schemas.microsoft.com/office/word/2010/wordprocessingInk" xmlns:wne="http://schemas.microsoft.com/office/word/2006/wordml" xmlns:wps="http://schemas.microsoft.com/office/word/2010/wordprocessingShape" mc:Ignorable="w14 w15 w16se w16cid w16 w16cex w16sdtdh wp14">
+<w:document xmlns:wpc="http://schemas.microsoft.com/office/word/2010/wordprocessingCanvas" xmlns:cx="http://schemas.microsoft.com/office/drawing/2014/chartex" xmlns:cx1="http://schemas.microsoft.com/office/drawing/2015/9/8/chartex" xmlns:cx2="http://schemas.microsoft.com/office/drawing/2015/10/21/chartex" xmlns:cx3="http://schemas.microsoft.com/office/drawing/2016/5/9/chartex" xmlns:cx4="http://schemas.microsoft.com/office/drawing/2016/5/10/chartex" xmlns:cx5="http://schemas.microsoft.com/office/drawing/2016/5/11/chartex" xmlns:cx6="http://schemas.microsoft.com/office/drawing/2016/5/12/chartex" xmlns:cx7="http://schemas.microsoft.com/office/drawing/2016/5/13/chartex" xmlns:cx8="http://schemas.microsoft.com/office/drawing/2016/5/14/chartex" xmlns:mc="http://schemas.openxmlformats.org/markup-compatibility/2006" xmlns:aink="http://schemas.microsoft.com/office/drawing/2016/ink" xmlns:am3d="http://schemas.microsoft.com/office/drawing/2017/model3d" xmlns:o="urn:schemas-microsoft-com:office:office" xmlns:oel="http://schemas.microsoft.com/office/2019/extlst" xmlns:r="http://schemas.openxmlformats.org/officeDocument/2006/relationships" xmlns:m="http://schemas.openxmlformats.org/officeDocument/2006/math" xmlns:v="urn:schemas-microsoft-com:vml" xmlns:wp14="http://schemas.microsoft.com/office/word/2010/wordprocessingDrawing" xmlns:wp="http://schemas.openxmlformats.org/drawingml/2006/wordprocessingDrawing" xmlns:w10="urn:schemas-microsoft-com:office:word" xmlns:w="http://schemas.openxmlformats.org/wordprocessingml/2006/main" xmlns:w14="http://schemas.microsoft.com/office/word/2010/wordml" xmlns:w15="http://schemas.microsoft.com/office/word/2012/wordml" xmlns:w16cex="http://schemas.microsoft.com/office/word/2018/wordml/cex" xmlns:w16cid="http://schemas.microsoft.com/office/word/2016/wordml/cid" xmlns:w16="http://schemas.microsoft.com/office/word/2018/wordml" xmlns:w16du="http://schemas.microsoft.com/office/word/2023/wordml/word16du" xmlns:w16sdtdh="http://schemas.microsoft.com/office/word/2020/wordml/sdtdatahash" xmlns:w16se="http://schemas.microsoft.com/office/word/2015/wordml/symex" xmlns:wpg="http://schemas.microsoft.com/office/word/2010/wordprocessingGroup" xmlns:wpi="http://schemas.microsoft.com/office/word/2010/wordprocessingInk" xmlns:wne="http://schemas.microsoft.com/office/word/2006/wordml" xmlns:wps="http://schemas.microsoft.com/office/word/2010/wordprocessingShape" mc:Ignorable="w14 w15 w16se w16cid w16 w16cex w16sdtdh wp14">
   <w:body>
     <w:p>
       <w:r>
@@ -452,6 +452,22 @@
       <w:r>
         <w:t xml:space="preserve"> or an object composition cycle warning will come up. These connections need to be created not in runtime for this to work</w:t>
       </w:r>
+      <w:r>
+        <w:t>.</w:t>
+      </w:r>
+    </w:p>
+    <w:p>
+      <w:r>
+        <w:t xml:space="preserve">The goal is to have the user be able to set as many variables as they can to ensure they have a lot of customisability. This may be </w:t>
+      </w:r>
+      <w:proofErr w:type="gramStart"/>
+      <w:r>
+        <w:t>limited</w:t>
+      </w:r>
+      <w:proofErr w:type="gramEnd"/>
+      <w:r>
+        <w:t xml:space="preserve"> </w:t>
+      </w:r>
     </w:p>
     <w:p>
       <w:r>
@@ -482,7 +498,19 @@
         <w:t>use cases.</w:t>
       </w:r>
       <w:r>
-        <w:t xml:space="preserve"> This module is more programmer friendly as the</w:t>
+        <w:t xml:space="preserve"> This module is more</w:t>
+      </w:r>
+      <w:r>
+        <w:t xml:space="preserve"> tailored towards</w:t>
+      </w:r>
+      <w:r>
+        <w:t xml:space="preserve"> programmer</w:t>
+      </w:r>
+      <w:r>
+        <w:t xml:space="preserve"> </w:t>
+      </w:r>
+      <w:r>
+        <w:t>as the</w:t>
       </w:r>
       <w:r>
         <w:t xml:space="preserve"> actions must be created by the user. This module only includes the neural network and the teaching methods. </w:t>
@@ -529,6 +557,7 @@
         <w:ind w:left="567" w:hanging="567"/>
       </w:pPr>
       <w:r>
+        <w:lastRenderedPageBreak/>
         <w:t xml:space="preserve">Geeks For Geeks (2023) </w:t>
       </w:r>
       <w:r>
@@ -569,7 +598,6 @@
       </w:pPr>
       <w:proofErr w:type="spellStart"/>
       <w:r>
-        <w:lastRenderedPageBreak/>
         <w:t>Mallawaarachchi</w:t>
       </w:r>
       <w:proofErr w:type="spellEnd"/>
@@ -1410,6 +1438,15 @@
 </file>
 
 <file path=customXml/item1.xml><?xml version="1.0" encoding="utf-8"?>
+<?mso-contentType ?>
+<FormTemplates xmlns="http://schemas.microsoft.com/sharepoint/v3/contenttype/forms">
+  <Display>DocumentLibraryForm</Display>
+  <Edit>DocumentLibraryForm</Edit>
+  <New>DocumentLibraryForm</New>
+</FormTemplates>
+</file>
+
+<file path=customXml/item2.xml><?xml version="1.0" encoding="utf-8"?>
 <ct:contentTypeSchema xmlns:ct="http://schemas.microsoft.com/office/2006/metadata/contentType" xmlns:ma="http://schemas.microsoft.com/office/2006/metadata/properties/metaAttributes" ct:_="" ma:_="" ma:contentTypeName="Document" ma:contentTypeID="0x01010032C5881E86672A459BE9EAED81FC9A63" ma:contentTypeVersion="9" ma:contentTypeDescription="Create a new document." ma:contentTypeScope="" ma:versionID="f22e17d544f5866a2a371a21fcba3ce5">
   <xsd:schema xmlns:xsd="http://www.w3.org/2001/XMLSchema" xmlns:xs="http://www.w3.org/2001/XMLSchema" xmlns:p="http://schemas.microsoft.com/office/2006/metadata/properties" xmlns:ns3="9baeee4a-f8f1-49c2-9852-2d1169e5e769" xmlns:ns4="1ecb99f3-6e8c-4eec-a832-fd33defea61d" targetNamespace="http://schemas.microsoft.com/office/2006/metadata/properties" ma:root="true" ma:fieldsID="8f6e4c4a09eb0395d16bf6ca0365f965" ns3:_="" ns4:_="">
     <xsd:import namespace="9baeee4a-f8f1-49c2-9852-2d1169e5e769"/>
@@ -1606,15 +1643,6 @@
 </ct:contentTypeSchema>
 </file>
 
-<file path=customXml/item2.xml><?xml version="1.0" encoding="utf-8"?>
-<?mso-contentType ?>
-<FormTemplates xmlns="http://schemas.microsoft.com/sharepoint/v3/contenttype/forms">
-  <Display>DocumentLibraryForm</Display>
-  <Edit>DocumentLibraryForm</Edit>
-  <New>DocumentLibraryForm</New>
-</FormTemplates>
-</file>
-
 <file path=customXml/item3.xml><?xml version="1.0" encoding="utf-8"?>
 <p:properties xmlns:p="http://schemas.microsoft.com/office/2006/metadata/properties" xmlns:xsi="http://www.w3.org/2001/XMLSchema-instance" xmlns:pc="http://schemas.microsoft.com/office/infopath/2007/PartnerControls">
   <documentManagement>
@@ -1624,6 +1652,14 @@
 </file>
 
 <file path=customXml/itemProps1.xml><?xml version="1.0" encoding="utf-8"?>
+<ds:datastoreItem xmlns:ds="http://schemas.openxmlformats.org/officeDocument/2006/customXml" ds:itemID="{0F49A79F-69A1-488F-9A75-F4126D3625D3}">
+  <ds:schemaRefs>
+    <ds:schemaRef ds:uri="http://schemas.microsoft.com/sharepoint/v3/contenttype/forms"/>
+  </ds:schemaRefs>
+</ds:datastoreItem>
+</file>
+
+<file path=customXml/itemProps2.xml><?xml version="1.0" encoding="utf-8"?>
 <ds:datastoreItem xmlns:ds="http://schemas.openxmlformats.org/officeDocument/2006/customXml" ds:itemID="{D1132A84-59C0-47AE-9689-9045D4B57F1E}">
   <ds:schemaRefs>
     <ds:schemaRef ds:uri="http://schemas.microsoft.com/office/2006/metadata/contentType"/>
@@ -1642,14 +1678,6 @@
 </ds:datastoreItem>
 </file>
 
-<file path=customXml/itemProps2.xml><?xml version="1.0" encoding="utf-8"?>
-<ds:datastoreItem xmlns:ds="http://schemas.openxmlformats.org/officeDocument/2006/customXml" ds:itemID="{0F49A79F-69A1-488F-9A75-F4126D3625D3}">
-  <ds:schemaRefs>
-    <ds:schemaRef ds:uri="http://schemas.microsoft.com/sharepoint/v3/contenttype/forms"/>
-  </ds:schemaRefs>
-</ds:datastoreItem>
-</file>
-
 <file path=customXml/itemProps3.xml><?xml version="1.0" encoding="utf-8"?>
 <ds:datastoreItem xmlns:ds="http://schemas.openxmlformats.org/officeDocument/2006/customXml" ds:itemID="{49300386-826F-4BBD-8ED6-E4DBE0CC9254}">
   <ds:schemaRefs>

</xml_diff>

<commit_message>
More progress on neural network. Need to finish the documents.
</commit_message>
<xml_diff>
--- a/Complex Game Systems Brief.docx
+++ b/Complex Game Systems Brief.docx
@@ -1,6 +1,6 @@
 
 <file path=word/document.xml><?xml version="1.0" encoding="utf-8"?>
-<w:document xmlns:wpc="http://schemas.microsoft.com/office/word/2010/wordprocessingCanvas" xmlns:cx="http://schemas.microsoft.com/office/drawing/2014/chartex" xmlns:cx1="http://schemas.microsoft.com/office/drawing/2015/9/8/chartex" xmlns:cx2="http://schemas.microsoft.com/office/drawing/2015/10/21/chartex" xmlns:cx3="http://schemas.microsoft.com/office/drawing/2016/5/9/chartex" xmlns:cx4="http://schemas.microsoft.com/office/drawing/2016/5/10/chartex" xmlns:cx5="http://schemas.microsoft.com/office/drawing/2016/5/11/chartex" xmlns:cx6="http://schemas.microsoft.com/office/drawing/2016/5/12/chartex" xmlns:cx7="http://schemas.microsoft.com/office/drawing/2016/5/13/chartex" xmlns:cx8="http://schemas.microsoft.com/office/drawing/2016/5/14/chartex" xmlns:mc="http://schemas.openxmlformats.org/markup-compatibility/2006" xmlns:aink="http://schemas.microsoft.com/office/drawing/2016/ink" xmlns:am3d="http://schemas.microsoft.com/office/drawing/2017/model3d" xmlns:o="urn:schemas-microsoft-com:office:office" xmlns:oel="http://schemas.microsoft.com/office/2019/extlst" xmlns:r="http://schemas.openxmlformats.org/officeDocument/2006/relationships" xmlns:m="http://schemas.openxmlformats.org/officeDocument/2006/math" xmlns:v="urn:schemas-microsoft-com:vml" xmlns:wp14="http://schemas.microsoft.com/office/word/2010/wordprocessingDrawing" xmlns:wp="http://schemas.openxmlformats.org/drawingml/2006/wordprocessingDrawing" xmlns:w10="urn:schemas-microsoft-com:office:word" xmlns:w="http://schemas.openxmlformats.org/wordprocessingml/2006/main" xmlns:w14="http://schemas.microsoft.com/office/word/2010/wordml" xmlns:w15="http://schemas.microsoft.com/office/word/2012/wordml" xmlns:w16cex="http://schemas.microsoft.com/office/word/2018/wordml/cex" xmlns:w16cid="http://schemas.microsoft.com/office/word/2016/wordml/cid" xmlns:w16="http://schemas.microsoft.com/office/word/2018/wordml" xmlns:w16du="http://schemas.microsoft.com/office/word/2023/wordml/word16du" xmlns:w16sdtdh="http://schemas.microsoft.com/office/word/2020/wordml/sdtdatahash" xmlns:w16se="http://schemas.microsoft.com/office/word/2015/wordml/symex" xmlns:wpg="http://schemas.microsoft.com/office/word/2010/wordprocessingGroup" xmlns:wpi="http://schemas.microsoft.com/office/word/2010/wordprocessingInk" xmlns:wne="http://schemas.microsoft.com/office/word/2006/wordml" xmlns:wps="http://schemas.microsoft.com/office/word/2010/wordprocessingShape" mc:Ignorable="w14 w15 w16se w16cid w16 w16cex w16sdtdh wp14">
+<w:document xmlns:wpc="http://schemas.microsoft.com/office/word/2010/wordprocessingCanvas" xmlns:cx="http://schemas.microsoft.com/office/drawing/2014/chartex" xmlns:cx1="http://schemas.microsoft.com/office/drawing/2015/9/8/chartex" xmlns:cx2="http://schemas.microsoft.com/office/drawing/2015/10/21/chartex" xmlns:cx3="http://schemas.microsoft.com/office/drawing/2016/5/9/chartex" xmlns:cx4="http://schemas.microsoft.com/office/drawing/2016/5/10/chartex" xmlns:cx5="http://schemas.microsoft.com/office/drawing/2016/5/11/chartex" xmlns:cx6="http://schemas.microsoft.com/office/drawing/2016/5/12/chartex" xmlns:cx7="http://schemas.microsoft.com/office/drawing/2016/5/13/chartex" xmlns:cx8="http://schemas.microsoft.com/office/drawing/2016/5/14/chartex" xmlns:mc="http://schemas.openxmlformats.org/markup-compatibility/2006" xmlns:aink="http://schemas.microsoft.com/office/drawing/2016/ink" xmlns:am3d="http://schemas.microsoft.com/office/drawing/2017/model3d" xmlns:o="urn:schemas-microsoft-com:office:office" xmlns:oel="http://schemas.microsoft.com/office/2019/extlst" xmlns:r="http://schemas.openxmlformats.org/officeDocument/2006/relationships" xmlns:m="http://schemas.openxmlformats.org/officeDocument/2006/math" xmlns:v="urn:schemas-microsoft-com:vml" xmlns:wp14="http://schemas.microsoft.com/office/word/2010/wordprocessingDrawing" xmlns:wp="http://schemas.openxmlformats.org/drawingml/2006/wordprocessingDrawing" xmlns:w10="urn:schemas-microsoft-com:office:word" xmlns:w="http://schemas.openxmlformats.org/wordprocessingml/2006/main" xmlns:w14="http://schemas.microsoft.com/office/word/2010/wordml" xmlns:w15="http://schemas.microsoft.com/office/word/2012/wordml" xmlns:w16cex="http://schemas.microsoft.com/office/word/2018/wordml/cex" xmlns:w16cid="http://schemas.microsoft.com/office/word/2016/wordml/cid" xmlns:w16="http://schemas.microsoft.com/office/word/2018/wordml" xmlns:w16sdtdh="http://schemas.microsoft.com/office/word/2020/wordml/sdtdatahash" xmlns:w16se="http://schemas.microsoft.com/office/word/2015/wordml/symex" xmlns:wpg="http://schemas.microsoft.com/office/word/2010/wordprocessingGroup" xmlns:wpi="http://schemas.microsoft.com/office/word/2010/wordprocessingInk" xmlns:wne="http://schemas.microsoft.com/office/word/2006/wordml" xmlns:wps="http://schemas.microsoft.com/office/word/2010/wordprocessingShape" mc:Ignorable="w14 w15 w16se w16cid w16 w16cex w16sdtdh wp14">
   <w:body>
     <w:p>
       <w:r>
@@ -75,7 +75,7 @@
           <wp:inline distT="0" distB="0" distL="0" distR="0" wp14:anchorId="083952D2" wp14:editId="1A2AFB2A">
             <wp:extent cx="2524477" cy="1019317"/>
             <wp:effectExtent l="0" t="0" r="9525" b="9525"/>
-            <wp:docPr id="2" name="Picture 2"/>
+            <wp:docPr id="2" name="Picture 1"/>
             <wp:cNvGraphicFramePr>
               <a:graphicFrameLocks xmlns:a="http://schemas.openxmlformats.org/drawingml/2006/main" noChangeAspect="1"/>
             </wp:cNvGraphicFramePr>
@@ -179,7 +179,7 @@
           <wp:inline distT="0" distB="0" distL="0" distR="0" wp14:anchorId="79C49121" wp14:editId="0500A7BD">
             <wp:extent cx="4344006" cy="2172003"/>
             <wp:effectExtent l="0" t="0" r="0" b="0"/>
-            <wp:docPr id="1" name="Picture 1" descr="Graphical user interface, text, application&#10;&#10;Description automatically generated"/>
+            <wp:docPr id="1" name="Picture 2" descr="Graphical user interface, text, application&#10;&#10;Description automatically generated"/>
             <wp:cNvGraphicFramePr>
               <a:graphicFrameLocks xmlns:a="http://schemas.openxmlformats.org/drawingml/2006/main" noChangeAspect="1"/>
             </wp:cNvGraphicFramePr>
@@ -337,28 +337,22 @@
         <w:t>a network learn</w:t>
       </w:r>
       <w:r>
-        <w:t xml:space="preserve"> for. The script will </w:t>
-      </w:r>
-      <w:r>
-        <w:t>allow</w:t>
-      </w:r>
-      <w:r>
-        <w:t xml:space="preserve"> many of the variables </w:t>
-      </w:r>
-      <w:r>
-        <w:t xml:space="preserve">to </w:t>
-      </w:r>
-      <w:r>
-        <w:t xml:space="preserve">be </w:t>
-      </w:r>
-      <w:r>
-        <w:t>changeable</w:t>
-      </w:r>
-      <w:r>
-        <w:t xml:space="preserve"> for the user to add and customise.</w:t>
-      </w:r>
-      <w:r>
-        <w:t xml:space="preserve"> This will let the user pick how many inputs and outputs there are</w:t>
+        <w:t xml:space="preserve"> for.</w:t>
+      </w:r>
+      <w:r>
+        <w:t xml:space="preserve"> </w:t>
+      </w:r>
+      <w:r>
+        <w:t xml:space="preserve">The </w:t>
+      </w:r>
+      <w:r>
+        <w:t>user</w:t>
+      </w:r>
+      <w:r>
+        <w:t xml:space="preserve"> will</w:t>
+      </w:r>
+      <w:r>
+        <w:t xml:space="preserve"> pick how many inputs and outputs there are</w:t>
       </w:r>
       <w:r>
         <w:t xml:space="preserve">. </w:t>
@@ -382,13 +376,40 @@
         <w:t>This may include functionality that is not in the base script.</w:t>
       </w:r>
       <w:r>
-        <w:t xml:space="preserve"> The base module will only have 3 outputs for forward, left and right. If the user wants to add more outputs, they also need to provide </w:t>
+        <w:t xml:space="preserve"> The base script will only have examples of the actions that are required to be made. This will be based off the car driving.</w:t>
+      </w:r>
+      <w:r>
+        <w:t xml:space="preserve"> The base module will only have </w:t>
+      </w:r>
+      <w:r>
+        <w:t>4</w:t>
+      </w:r>
+      <w:r>
+        <w:t xml:space="preserve"> outputs for forward,</w:t>
+      </w:r>
+      <w:r>
+        <w:t xml:space="preserve"> backwards,</w:t>
+      </w:r>
+      <w:r>
+        <w:t xml:space="preserve"> left and right. If the user wants to add more outputs, they also need to provide </w:t>
       </w:r>
       <w:r>
         <w:t>the functionality for it themselves.</w:t>
       </w:r>
       <w:r>
-        <w:t xml:space="preserve"> The user will also have access to the hidden layers where they are able to pick what nodes are linking to each other. This will give the user a large influence on how the network learns</w:t>
+        <w:t xml:space="preserve"> The user will</w:t>
+      </w:r>
+      <w:r>
+        <w:t xml:space="preserve"> not</w:t>
+      </w:r>
+      <w:r>
+        <w:t xml:space="preserve"> have access to the hidden layers</w:t>
+      </w:r>
+      <w:r>
+        <w:t xml:space="preserve">. </w:t>
+      </w:r>
+      <w:r>
+        <w:t>This will give the user a large influence on how the network learns</w:t>
       </w:r>
       <w:r>
         <w:t xml:space="preserve"> by predetermining which inputs the outputs will rely on.</w:t>
@@ -396,124 +417,60 @@
     </w:p>
     <w:p>
       <w:r>
-        <w:rPr>
-          <w:noProof/>
-        </w:rPr>
-        <w:drawing>
-          <wp:inline distT="0" distB="0" distL="0" distR="0" wp14:anchorId="12C16BE5" wp14:editId="2154F7E6">
-            <wp:extent cx="4286848" cy="3057952"/>
-            <wp:effectExtent l="0" t="0" r="0" b="9525"/>
-            <wp:docPr id="5" name="Picture 5" descr="Graphical user interface, application&#10;&#10;Description automatically generated"/>
-            <wp:cNvGraphicFramePr>
-              <a:graphicFrameLocks xmlns:a="http://schemas.openxmlformats.org/drawingml/2006/main" noChangeAspect="1"/>
-            </wp:cNvGraphicFramePr>
-            <a:graphic xmlns:a="http://schemas.openxmlformats.org/drawingml/2006/main">
-              <a:graphicData uri="http://schemas.openxmlformats.org/drawingml/2006/picture">
-                <pic:pic xmlns:pic="http://schemas.openxmlformats.org/drawingml/2006/picture">
-                  <pic:nvPicPr>
-                    <pic:cNvPr id="5" name="Picture 5" descr="Graphical user interface, application&#10;&#10;Description automatically generated"/>
-                    <pic:cNvPicPr/>
-                  </pic:nvPicPr>
-                  <pic:blipFill>
-                    <a:blip r:embed="rId11"/>
-                    <a:stretch>
-                      <a:fillRect/>
-                    </a:stretch>
-                  </pic:blipFill>
-                  <pic:spPr>
-                    <a:xfrm>
-                      <a:off x="0" y="0"/>
-                      <a:ext cx="4286848" cy="3057952"/>
-                    </a:xfrm>
-                    <a:prstGeom prst="rect">
-                      <a:avLst/>
-                    </a:prstGeom>
-                  </pic:spPr>
-                </pic:pic>
-              </a:graphicData>
-            </a:graphic>
-          </wp:inline>
-        </w:drawing>
-      </w:r>
-    </w:p>
-    <w:p>
-      <w:r>
-        <w:t xml:space="preserve">The above image is an early prototyping of this system. Currently it is very unreliable, and the connections </w:t>
-      </w:r>
-      <w:r>
-        <w:t>cannot</w:t>
-      </w:r>
-      <w:r>
-        <w:t xml:space="preserve"> currently be </w:t>
-      </w:r>
-      <w:r>
-        <w:t>set,</w:t>
-      </w:r>
-      <w:r>
-        <w:t xml:space="preserve"> or an object composition cycle warning will come up. These connections need to be created not in runtime for this to work</w:t>
+        <w:t xml:space="preserve">The goal is to have the user be able to set </w:t>
+      </w:r>
+      <w:r>
+        <w:t>the inputs and outputs of the neural network. For now, it will be a single layer perceptron that will only include one hidden layer.</w:t>
+      </w:r>
+    </w:p>
+    <w:p>
+      <w:r>
+        <w:t xml:space="preserve">To make this modular, many of the variables must be freely set in the inspector. To do this, the </w:t>
+      </w:r>
+      <w:r>
+        <w:t>number</w:t>
+      </w:r>
+      <w:r>
+        <w:t xml:space="preserve"> of inputs and outputs</w:t>
+      </w:r>
+      <w:r>
+        <w:t xml:space="preserve"> and what they are</w:t>
+      </w:r>
+      <w:r>
+        <w:t xml:space="preserve"> will be freely set by the use</w:t>
+      </w:r>
+      <w:r>
+        <w:t>r</w:t>
       </w:r>
       <w:r>
         <w:t>.</w:t>
       </w:r>
-    </w:p>
-    <w:p>
-      <w:r>
-        <w:t xml:space="preserve">The goal is to have the user be able to set as many variables as they can to ensure they have a lot of customisability. This may be </w:t>
-      </w:r>
-      <w:proofErr w:type="gramStart"/>
-      <w:r>
-        <w:t>limited</w:t>
-      </w:r>
-      <w:proofErr w:type="gramEnd"/>
+      <w:r>
+        <w:t xml:space="preserve"> This makes it applicable to most </w:t>
+      </w:r>
+      <w:r>
+        <w:t>use cases.</w:t>
+      </w:r>
+      <w:r>
+        <w:t xml:space="preserve"> This module is more</w:t>
+      </w:r>
+      <w:r>
+        <w:t xml:space="preserve"> tailored towards</w:t>
+      </w:r>
+      <w:r>
+        <w:t xml:space="preserve"> programmer</w:t>
+      </w:r>
       <w:r>
         <w:t xml:space="preserve"> </w:t>
       </w:r>
-    </w:p>
-    <w:p>
-      <w:r>
-        <w:t xml:space="preserve">To make this modular, many of the variables must be freely set in the inspector. To do this, the </w:t>
-      </w:r>
-      <w:r>
-        <w:t>number</w:t>
-      </w:r>
-      <w:r>
-        <w:t xml:space="preserve"> of inputs and outputs</w:t>
-      </w:r>
-      <w:r>
-        <w:t xml:space="preserve"> and what they are</w:t>
-      </w:r>
-      <w:r>
-        <w:t xml:space="preserve"> will be freely set by the use</w:t>
-      </w:r>
-      <w:r>
-        <w:t>r</w:t>
+      <w:r>
+        <w:t>as the</w:t>
+      </w:r>
+      <w:r>
+        <w:t xml:space="preserve"> actions must be created by the user. This module only includes the neural network</w:t>
       </w:r>
       <w:r>
         <w:t>.</w:t>
-      </w:r>
-      <w:r>
-        <w:t xml:space="preserve"> This makes it applicable to most </w:t>
-      </w:r>
-      <w:r>
-        <w:t>use cases.</w:t>
-      </w:r>
-      <w:r>
-        <w:t xml:space="preserve"> This module is more</w:t>
-      </w:r>
-      <w:r>
-        <w:t xml:space="preserve"> tailored towards</w:t>
-      </w:r>
-      <w:r>
-        <w:t xml:space="preserve"> programmer</w:t>
-      </w:r>
-      <w:r>
-        <w:t xml:space="preserve"> </w:t>
-      </w:r>
-      <w:r>
-        <w:t>as the</w:t>
-      </w:r>
-      <w:r>
-        <w:t xml:space="preserve"> actions must be created by the user. This module only includes the neural network and the teaching methods. </w:t>
       </w:r>
     </w:p>
     <w:p/>
@@ -557,7 +514,6 @@
         <w:ind w:left="567" w:hanging="567"/>
       </w:pPr>
       <w:r>
-        <w:lastRenderedPageBreak/>
         <w:t xml:space="preserve">Geeks For Geeks (2023) </w:t>
       </w:r>
       <w:r>
@@ -1438,12 +1394,11 @@
 </file>
 
 <file path=customXml/item1.xml><?xml version="1.0" encoding="utf-8"?>
-<?mso-contentType ?>
-<FormTemplates xmlns="http://schemas.microsoft.com/sharepoint/v3/contenttype/forms">
-  <Display>DocumentLibraryForm</Display>
-  <Edit>DocumentLibraryForm</Edit>
-  <New>DocumentLibraryForm</New>
-</FormTemplates>
+<p:properties xmlns:p="http://schemas.microsoft.com/office/2006/metadata/properties" xmlns:xsi="http://www.w3.org/2001/XMLSchema-instance" xmlns:pc="http://schemas.microsoft.com/office/infopath/2007/PartnerControls">
+  <documentManagement>
+    <_activity xmlns="1ecb99f3-6e8c-4eec-a832-fd33defea61d" xsi:nil="true"/>
+  </documentManagement>
+</p:properties>
 </file>
 
 <file path=customXml/item2.xml><?xml version="1.0" encoding="utf-8"?>
@@ -1644,17 +1599,20 @@
 </file>
 
 <file path=customXml/item3.xml><?xml version="1.0" encoding="utf-8"?>
-<p:properties xmlns:p="http://schemas.microsoft.com/office/2006/metadata/properties" xmlns:xsi="http://www.w3.org/2001/XMLSchema-instance" xmlns:pc="http://schemas.microsoft.com/office/infopath/2007/PartnerControls">
-  <documentManagement>
-    <_activity xmlns="1ecb99f3-6e8c-4eec-a832-fd33defea61d" xsi:nil="true"/>
-  </documentManagement>
-</p:properties>
+<?mso-contentType ?>
+<FormTemplates xmlns="http://schemas.microsoft.com/sharepoint/v3/contenttype/forms">
+  <Display>DocumentLibraryForm</Display>
+  <Edit>DocumentLibraryForm</Edit>
+  <New>DocumentLibraryForm</New>
+</FormTemplates>
 </file>
 
 <file path=customXml/itemProps1.xml><?xml version="1.0" encoding="utf-8"?>
-<ds:datastoreItem xmlns:ds="http://schemas.openxmlformats.org/officeDocument/2006/customXml" ds:itemID="{0F49A79F-69A1-488F-9A75-F4126D3625D3}">
+<ds:datastoreItem xmlns:ds="http://schemas.openxmlformats.org/officeDocument/2006/customXml" ds:itemID="{49300386-826F-4BBD-8ED6-E4DBE0CC9254}">
   <ds:schemaRefs>
-    <ds:schemaRef ds:uri="http://schemas.microsoft.com/sharepoint/v3/contenttype/forms"/>
+    <ds:schemaRef ds:uri="http://schemas.microsoft.com/office/2006/metadata/properties"/>
+    <ds:schemaRef ds:uri="http://schemas.microsoft.com/office/infopath/2007/PartnerControls"/>
+    <ds:schemaRef ds:uri="1ecb99f3-6e8c-4eec-a832-fd33defea61d"/>
   </ds:schemaRefs>
 </ds:datastoreItem>
 </file>
@@ -1679,11 +1637,9 @@
 </file>
 
 <file path=customXml/itemProps3.xml><?xml version="1.0" encoding="utf-8"?>
-<ds:datastoreItem xmlns:ds="http://schemas.openxmlformats.org/officeDocument/2006/customXml" ds:itemID="{49300386-826F-4BBD-8ED6-E4DBE0CC9254}">
+<ds:datastoreItem xmlns:ds="http://schemas.openxmlformats.org/officeDocument/2006/customXml" ds:itemID="{0F49A79F-69A1-488F-9A75-F4126D3625D3}">
   <ds:schemaRefs>
-    <ds:schemaRef ds:uri="http://schemas.microsoft.com/office/2006/metadata/properties"/>
-    <ds:schemaRef ds:uri="http://schemas.microsoft.com/office/infopath/2007/PartnerControls"/>
-    <ds:schemaRef ds:uri="1ecb99f3-6e8c-4eec-a832-fd33defea61d"/>
+    <ds:schemaRef ds:uri="http://schemas.microsoft.com/sharepoint/v3/contenttype/forms"/>
   </ds:schemaRefs>
 </ds:datastoreItem>
 </file>
</xml_diff>